<commit_message>
finishing touches to platforms essay
</commit_message>
<xml_diff>
--- a/Assessments/Platforms/S169108.docx
+++ b/Assessments/Platforms/S169108.docx
@@ -65,179 +65,173 @@
       <w:r>
         <w:t xml:space="preserve">over time. </w:t>
       </w:r>
+      <w:r>
+        <w:t>For example, the Windows XP Home Edition operating system,</w:t>
+      </w:r>
+      <w:r>
+        <w:t xml:space="preserve"> </w:t>
+      </w:r>
+      <w:r>
+        <w:t>released in 2001, required a 0.3GHz processor, 128MB of R</w:t>
+      </w:r>
+      <w:r>
+        <w:t>AM, and 1.5GB of hard disk space</w:t>
+      </w:r>
+      <w:r>
+        <w:t xml:space="preserve"> (Microsoft Corporation, 2013)</w:t>
+      </w:r>
+      <w:r>
+        <w:t>. Windows 8.1, released in 2013, required a 1.0GHz processor, 2048MB of RAM and 16GB of hard disk space</w:t>
+      </w:r>
+      <w:r>
+        <w:t xml:space="preserve"> (Microsoft Corporation, no date)</w:t>
+      </w:r>
+      <w:r>
+        <w:t>.</w:t>
+      </w:r>
+      <w:r>
+        <w:t xml:space="preserve"> </w:t>
+      </w:r>
+      <w:r>
+        <w:t>H</w:t>
+      </w:r>
+      <w:r>
+        <w:t xml:space="preserve">ardware capacity must be greater than currently necessary to allow for future hardware and software upgrades, </w:t>
+      </w:r>
+      <w:r>
+        <w:t>such as updates to the operating system</w:t>
+      </w:r>
+      <w:r>
+        <w:t>.</w:t>
+      </w:r>
       <w:bookmarkStart w:id="0" w:name="_GoBack"/>
       <w:bookmarkEnd w:id="0"/>
       <w:r>
-        <w:t>For example, the Windows XP Home Edition operating system,</w:t>
-      </w:r>
-      <w:r>
         <w:t xml:space="preserve"> </w:t>
       </w:r>
       <w:r>
-        <w:t>released in 2001, required a 0.3GHz processor, 128MB of R</w:t>
-      </w:r>
-      <w:r>
-        <w:t>AM, and 1.5GB of hard disk space</w:t>
-      </w:r>
-      <w:r>
-        <w:t xml:space="preserve"> (Microsoft Corporation, 2013)</w:t>
-      </w:r>
-      <w:r>
-        <w:t>. Windows 8.1, released in 2013, required a 1.0GHz processor, 2048MB of RAM and 16GB of hard disk space</w:t>
+        <w:t>G</w:t>
+      </w:r>
+      <w:r>
+        <w:t xml:space="preserve">reater capacity is </w:t>
+      </w:r>
+      <w:r>
+        <w:t xml:space="preserve">particularly </w:t>
+      </w:r>
+      <w:r>
+        <w:t>needed for main memory (RAM), and the hard disk.</w:t>
+      </w:r>
+    </w:p>
+    <w:p>
+      <w:pPr>
+        <w:spacing w:line="240" w:lineRule="auto"/>
+        <w:contextualSpacing/>
+        <w:jc w:val="both"/>
+      </w:pPr>
+    </w:p>
+    <w:p>
+      <w:pPr>
+        <w:spacing w:line="240" w:lineRule="auto"/>
+        <w:contextualSpacing/>
+        <w:jc w:val="both"/>
+      </w:pPr>
+      <w:r>
+        <w:t xml:space="preserve">The </w:t>
+      </w:r>
+      <w:r>
+        <w:t>first system must</w:t>
+      </w:r>
+      <w:r>
+        <w:t xml:space="preserve"> support a small businessman: </w:t>
+      </w:r>
+      <w:r>
+        <w:t xml:space="preserve">a Sole Trader. </w:t>
+      </w:r>
+      <w:r>
+        <w:t xml:space="preserve">The </w:t>
+      </w:r>
+      <w:r>
+        <w:t>primary</w:t>
+      </w:r>
+      <w:r>
+        <w:t xml:space="preserve"> system requirement besides the price is </w:t>
+      </w:r>
+      <w:r>
+        <w:t>that</w:t>
+      </w:r>
+      <w:r>
+        <w:t xml:space="preserve"> the system </w:t>
+      </w:r>
+      <w:r>
+        <w:t xml:space="preserve">will </w:t>
+      </w:r>
+      <w:r>
+        <w:t xml:space="preserve">be used for home entertainment: this includes casual gaming and watching videos. </w:t>
+      </w:r>
+      <w:r>
+        <w:t>Computer game system requirements generally increase over time, even within the ‘casual’ gaming market.</w:t>
       </w:r>
       <w:r>
         <w:t xml:space="preserve"> </w:t>
       </w:r>
       <w:r>
-        <w:t>(</w:t>
-      </w:r>
-      <w:r>
-        <w:t>Microsoft Corporation, no date</w:t>
-      </w:r>
-      <w:r>
-        <w:t>)</w:t>
+        <w:t xml:space="preserve">For example, a resource-light game like ‘Braid’, released in 2009, has significantly lower requirements </w:t>
+      </w:r>
+      <w:r>
+        <w:t xml:space="preserve">(Valve Corporation, no date) </w:t>
+      </w:r>
+      <w:r>
+        <w:t xml:space="preserve">than comparable games released just three years later, such as ‘FTL’ </w:t>
+      </w:r>
+      <w:r>
+        <w:t xml:space="preserve">(Subset Games, no date) </w:t>
+      </w:r>
+      <w:r>
+        <w:t>or ‘Torchlight</w:t>
+      </w:r>
+      <w:r>
+        <w:t xml:space="preserve"> II</w:t>
+      </w:r>
+      <w:r>
+        <w:t>’</w:t>
+      </w:r>
+      <w:r>
+        <w:t xml:space="preserve"> (Runic Games, no date)</w:t>
+      </w:r>
+      <w:r>
+        <w:t xml:space="preserve">. The system must therefore have greater processing power and main memory capacity than currently necessary. </w:t>
+      </w:r>
+      <w:r>
+        <w:t xml:space="preserve">The system must also </w:t>
+      </w:r>
+      <w:r>
+        <w:t>run</w:t>
+      </w:r>
+      <w:r>
+        <w:t xml:space="preserve"> </w:t>
+      </w:r>
+      <w:r>
+        <w:t xml:space="preserve">small business </w:t>
+      </w:r>
+      <w:r>
+        <w:t>accounting and inventory management software</w:t>
+      </w:r>
+      <w:r>
+        <w:t>. T</w:t>
+      </w:r>
+      <w:r>
+        <w:t>hese programs do not generally</w:t>
+      </w:r>
+      <w:r>
+        <w:t xml:space="preserve"> tax modern </w:t>
+      </w:r>
+      <w:r>
+        <w:t>hardware</w:t>
       </w:r>
       <w:r>
         <w:t>.</w:t>
       </w:r>
       <w:r>
-        <w:t xml:space="preserve"> </w:t>
-      </w:r>
-      <w:r>
-        <w:t>H</w:t>
-      </w:r>
-      <w:r>
-        <w:t xml:space="preserve">ardware capacity must be greater than currently necessary to allow for future hardware and software upgrades, </w:t>
-      </w:r>
-      <w:r>
-        <w:t>such as updates to the operating system</w:t>
-      </w:r>
-      <w:r>
-        <w:t xml:space="preserve">. </w:t>
-      </w:r>
-      <w:r>
-        <w:t>G</w:t>
-      </w:r>
-      <w:r>
-        <w:t xml:space="preserve">reater capacity is </w:t>
-      </w:r>
-      <w:r>
-        <w:t xml:space="preserve">particularly </w:t>
-      </w:r>
-      <w:r>
-        <w:t>needed for main memory (RAM), and the hard disk.</w:t>
-      </w:r>
-    </w:p>
-    <w:p>
-      <w:pPr>
-        <w:spacing w:line="240" w:lineRule="auto"/>
-        <w:contextualSpacing/>
-        <w:jc w:val="both"/>
-      </w:pPr>
-    </w:p>
-    <w:p>
-      <w:pPr>
-        <w:spacing w:line="240" w:lineRule="auto"/>
-        <w:contextualSpacing/>
-        <w:jc w:val="both"/>
-      </w:pPr>
-      <w:r>
-        <w:t xml:space="preserve">The </w:t>
-      </w:r>
-      <w:r>
-        <w:t>first system must</w:t>
-      </w:r>
-      <w:r>
-        <w:t xml:space="preserve"> support a small businessman: </w:t>
-      </w:r>
-      <w:r>
-        <w:t xml:space="preserve">a Sole Trader. </w:t>
-      </w:r>
-      <w:r>
-        <w:t xml:space="preserve">The </w:t>
-      </w:r>
-      <w:r>
-        <w:t>primary</w:t>
-      </w:r>
-      <w:r>
-        <w:t xml:space="preserve"> system requirement besides the price is </w:t>
-      </w:r>
-      <w:r>
-        <w:t>that</w:t>
-      </w:r>
-      <w:r>
-        <w:t xml:space="preserve"> the system </w:t>
-      </w:r>
-      <w:r>
-        <w:t xml:space="preserve">will </w:t>
-      </w:r>
-      <w:r>
-        <w:t xml:space="preserve">be used for home entertainment: this includes casual gaming and watching videos. </w:t>
-      </w:r>
-      <w:r>
-        <w:t>Computer game system requirements generally increase over time, even within the ‘casual’ gaming market.</w:t>
-      </w:r>
-      <w:r>
-        <w:t xml:space="preserve"> </w:t>
-      </w:r>
-      <w:r>
-        <w:t xml:space="preserve">For example, a resource-light game like ‘Braid’, released in 2009, has significantly lower requirements </w:t>
-      </w:r>
-      <w:r>
-        <w:t xml:space="preserve">(Valve Corporation, no date) </w:t>
-      </w:r>
-      <w:r>
-        <w:t xml:space="preserve">than comparable games released just three years later, such as ‘FTL’ </w:t>
-      </w:r>
-      <w:r>
-        <w:t xml:space="preserve">(Subset Games, no date) </w:t>
-      </w:r>
-      <w:r>
-        <w:t>or ‘Torchlight</w:t>
-      </w:r>
-      <w:r>
-        <w:t xml:space="preserve"> II</w:t>
-      </w:r>
-      <w:r>
-        <w:t>’</w:t>
-      </w:r>
-      <w:r>
-        <w:t xml:space="preserve"> (Runic Games, no date)</w:t>
-      </w:r>
-      <w:r>
-        <w:t xml:space="preserve">. The system must therefore have greater processing power and main memory capacity than currently necessary. </w:t>
-      </w:r>
-      <w:r>
-        <w:t xml:space="preserve">The system must also </w:t>
-      </w:r>
-      <w:r>
-        <w:t>run</w:t>
-      </w:r>
-      <w:r>
-        <w:t xml:space="preserve"> </w:t>
-      </w:r>
-      <w:r>
-        <w:t xml:space="preserve">small business </w:t>
-      </w:r>
-      <w:r>
-        <w:t>accounting and inventory management software</w:t>
-      </w:r>
-      <w:r>
-        <w:t>. T</w:t>
-      </w:r>
-      <w:r>
-        <w:t>hese programs do not generally</w:t>
-      </w:r>
-      <w:r>
-        <w:t xml:space="preserve"> tax modern </w:t>
-      </w:r>
-      <w:r>
-        <w:t>hardware</w:t>
-      </w:r>
-      <w:r>
-        <w:t>.</w:t>
-      </w:r>
-      <w:r>
         <w:t xml:space="preserve"> For example, the accounting and management programs </w:t>
       </w:r>
       <w:proofErr w:type="spellStart"/>
@@ -262,7 +256,13 @@
       </w:r>
       <w:proofErr w:type="spellEnd"/>
       <w:r>
-        <w:t xml:space="preserve"> (Archon Systems, no date) have negligible system requirements.</w:t>
+        <w:t xml:space="preserve"> (Archon S</w:t>
+      </w:r>
+      <w:r>
+        <w:t>ystems, no date) have very low</w:t>
+      </w:r>
+      <w:r>
+        <w:t xml:space="preserve"> system requirements.</w:t>
       </w:r>
     </w:p>
     <w:p>
@@ -1305,16 +1305,92 @@
         <w:t>therefore</w:t>
       </w:r>
       <w:r>
-        <w:t xml:space="preserve"> has an </w:t>
+        <w:t xml:space="preserve"> has a significant</w:t>
+      </w:r>
+      <w:r>
+        <w:t xml:space="preserve"> </w:t>
       </w:r>
       <w:r>
         <w:t>impact on overall system performance</w:t>
       </w:r>
       <w:r>
+        <w:t xml:space="preserve"> (</w:t>
+      </w:r>
+      <w:proofErr w:type="spellStart"/>
+      <w:r>
+        <w:t>Goel</w:t>
+      </w:r>
+      <w:proofErr w:type="spellEnd"/>
+      <w:r>
+        <w:t>, 2010, p30)</w:t>
+      </w:r>
+      <w:r>
+        <w:t xml:space="preserve">. </w:t>
+      </w:r>
+      <w:r>
+        <w:t>T</w:t>
+      </w:r>
+      <w:r>
+        <w:t xml:space="preserve">he i3 processor selected has sufficient </w:t>
+      </w:r>
+      <w:r>
+        <w:t>clock</w:t>
+      </w:r>
+      <w:r>
+        <w:t xml:space="preserve"> speed to make it useful </w:t>
+      </w:r>
+      <w:r>
+        <w:t xml:space="preserve">for </w:t>
+      </w:r>
+      <w:r>
+        <w:t>the Sole Trader’s applications, and to still be useful in the next three to five years</w:t>
+      </w:r>
+      <w:r>
+        <w:t>.</w:t>
+      </w:r>
+      <w:r>
         <w:t xml:space="preserve"> </w:t>
       </w:r>
       <w:r>
-        <w:t>(</w:t>
+        <w:t>T</w:t>
+      </w:r>
+      <w:r>
+        <w:t>h</w:t>
+      </w:r>
+      <w:r>
+        <w:t xml:space="preserve">e Intel i3-4130 </w:t>
+      </w:r>
+      <w:r>
+        <w:t xml:space="preserve">also </w:t>
+      </w:r>
+      <w:r>
+        <w:t>consumes less power than the eq</w:t>
+      </w:r>
+      <w:r>
+        <w:t>uivalent AMD system: the Intel chip consumes 54W, while the AMD A10-6800K consumes 100W</w:t>
+      </w:r>
+      <w:r>
+        <w:t>.</w:t>
+      </w:r>
+    </w:p>
+    <w:p>
+      <w:pPr>
+        <w:spacing w:line="240" w:lineRule="auto"/>
+        <w:contextualSpacing/>
+        <w:jc w:val="both"/>
+      </w:pPr>
+    </w:p>
+    <w:p>
+      <w:pPr>
+        <w:spacing w:line="240" w:lineRule="auto"/>
+        <w:contextualSpacing/>
+        <w:jc w:val="both"/>
+      </w:pPr>
+      <w:r>
+        <w:t>On a system without a dedicated graphics card, the motherboard provides all connectivity between the system and external peripherals</w:t>
+      </w:r>
+      <w:r>
+        <w:t xml:space="preserve"> (</w:t>
       </w:r>
       <w:proofErr w:type="spellStart"/>
       <w:r>
@@ -1322,43 +1398,274 @@
       </w:r>
       <w:proofErr w:type="spellEnd"/>
       <w:r>
-        <w:t>, 2010, p30)</w:t>
+        <w:t>, 2010, p31)</w:t>
       </w:r>
       <w:r>
         <w:t xml:space="preserve">. </w:t>
       </w:r>
       <w:r>
-        <w:t>T</w:t>
-      </w:r>
-      <w:r>
-        <w:t xml:space="preserve">he i3 processor selected has sufficient </w:t>
-      </w:r>
-      <w:r>
-        <w:t>clock</w:t>
-      </w:r>
-      <w:r>
-        <w:t xml:space="preserve"> speed to make it useful </w:t>
-      </w:r>
-      <w:r>
-        <w:t xml:space="preserve">for </w:t>
-      </w:r>
-      <w:r>
-        <w:t>the Sole Trader’s applications, and to still be useful in the next three to five years</w:t>
+        <w:t>An upgradeable motherboard is useful</w:t>
+      </w:r>
+      <w:r>
+        <w:t xml:space="preserve"> because once a motherboard is installed in a system i</w:t>
+      </w:r>
+      <w:r>
+        <w:t xml:space="preserve">t is inconvenient to upgrade: </w:t>
+      </w:r>
+      <w:r>
+        <w:t>usually all the other components must be removed</w:t>
+      </w:r>
+      <w:r>
+        <w:t xml:space="preserve"> beforehand. </w:t>
+      </w:r>
+      <w:r>
+        <w:t xml:space="preserve">This motherboard has </w:t>
+      </w:r>
+      <w:r>
+        <w:t>a</w:t>
+      </w:r>
+      <w:r>
+        <w:t xml:space="preserve"> variety of video ports</w:t>
+      </w:r>
+      <w:r>
+        <w:t xml:space="preserve"> to connect a monitor</w:t>
+      </w:r>
+      <w:r>
+        <w:t xml:space="preserve">, </w:t>
+      </w:r>
+      <w:r>
+        <w:t xml:space="preserve">and even has PCI-E support should a video card be needed in the future. The motherboard </w:t>
+      </w:r>
+      <w:r>
+        <w:t>support</w:t>
+      </w:r>
+      <w:r>
+        <w:t xml:space="preserve">s </w:t>
+      </w:r>
+      <w:r>
+        <w:t>USB3</w:t>
+      </w:r>
+      <w:r>
+        <w:t xml:space="preserve">, which is </w:t>
+      </w:r>
+      <w:r>
+        <w:t>useful for connecting extern</w:t>
+      </w:r>
+      <w:r>
+        <w:t xml:space="preserve">al peripherals such as </w:t>
+      </w:r>
+      <w:r>
+        <w:t xml:space="preserve">external </w:t>
+      </w:r>
+      <w:r>
+        <w:t>hard disk</w:t>
+      </w:r>
+      <w:r>
+        <w:t>s and</w:t>
+      </w:r>
+      <w:r>
+        <w:t xml:space="preserve"> printers</w:t>
+      </w:r>
+      <w:r>
+        <w:t xml:space="preserve">. The faster transfer rate </w:t>
+      </w:r>
+      <w:r>
+        <w:t>over</w:t>
+      </w:r>
+      <w:r>
+        <w:t xml:space="preserve"> USB2</w:t>
+      </w:r>
+      <w:r>
+        <w:t xml:space="preserve"> makes the transfer of</w:t>
+      </w:r>
+      <w:r>
+        <w:t xml:space="preserve"> larg</w:t>
+      </w:r>
+      <w:r>
+        <w:t>e files to an external hard disk</w:t>
+      </w:r>
+      <w:r>
+        <w:t xml:space="preserve"> </w:t>
+      </w:r>
+      <w:r>
+        <w:t>take less time</w:t>
       </w:r>
       <w:r>
         <w:t>.</w:t>
       </w:r>
+    </w:p>
+    <w:p>
+      <w:pPr>
+        <w:spacing w:line="240" w:lineRule="auto"/>
+        <w:contextualSpacing/>
+        <w:jc w:val="both"/>
+      </w:pPr>
+    </w:p>
+    <w:p>
+      <w:pPr>
+        <w:spacing w:line="240" w:lineRule="auto"/>
+        <w:contextualSpacing/>
+        <w:jc w:val="both"/>
+      </w:pPr>
+      <w:r>
+        <w:t xml:space="preserve">Main memory </w:t>
+      </w:r>
+      <w:r>
+        <w:t xml:space="preserve">temporarily </w:t>
+      </w:r>
+      <w:r>
+        <w:t>stores data needed by the CPU</w:t>
+      </w:r>
+      <w:r>
+        <w:t xml:space="preserve"> (</w:t>
+      </w:r>
+      <w:proofErr w:type="spellStart"/>
+      <w:r>
+        <w:t>Goel</w:t>
+      </w:r>
+      <w:proofErr w:type="spellEnd"/>
+      <w:r>
+        <w:t>, 2010, p23)</w:t>
+      </w:r>
+      <w:r>
+        <w:t xml:space="preserve">. </w:t>
+      </w:r>
+      <w:r>
+        <w:t xml:space="preserve">While Windows 8.1 requires only 2GB of main memory, </w:t>
+      </w:r>
+      <w:r>
+        <w:t>4G</w:t>
+      </w:r>
+      <w:r>
+        <w:t>B</w:t>
+      </w:r>
+      <w:r>
+        <w:t xml:space="preserve"> is provided</w:t>
+      </w:r>
+      <w:r>
+        <w:t xml:space="preserve"> to leave room for applications to operate.</w:t>
+      </w:r>
+      <w:r>
+        <w:t xml:space="preserve"> One </w:t>
+      </w:r>
+      <w:r>
+        <w:t>memory module</w:t>
+      </w:r>
+      <w:r>
+        <w:t xml:space="preserve"> is provided</w:t>
+      </w:r>
+      <w:r>
+        <w:t xml:space="preserve"> instead of</w:t>
+      </w:r>
+      <w:r>
+        <w:t xml:space="preserve"> two smaller </w:t>
+      </w:r>
+      <w:r>
+        <w:t>modules, leaving</w:t>
+      </w:r>
+      <w:r>
+        <w:t xml:space="preserve"> the other slots on the motherboard free</w:t>
+      </w:r>
+      <w:r>
+        <w:t xml:space="preserve"> so that the system is more cost effective to upgrade in the future.</w:t>
+      </w:r>
+    </w:p>
+    <w:p>
+      <w:pPr>
+        <w:spacing w:line="240" w:lineRule="auto"/>
+        <w:contextualSpacing/>
+        <w:jc w:val="both"/>
+      </w:pPr>
+    </w:p>
+    <w:p>
+      <w:pPr>
+        <w:spacing w:line="240" w:lineRule="auto"/>
+        <w:contextualSpacing/>
+        <w:jc w:val="both"/>
+      </w:pPr>
+      <w:r>
+        <w:t xml:space="preserve">The hard drive </w:t>
+      </w:r>
+      <w:r>
+        <w:t xml:space="preserve">permanently stores all </w:t>
+      </w:r>
+      <w:r>
+        <w:t>data</w:t>
+      </w:r>
+      <w:r>
+        <w:t xml:space="preserve"> kept by the system, including application and user files</w:t>
+      </w:r>
+      <w:r>
+        <w:t xml:space="preserve">. </w:t>
+      </w:r>
+      <w:r>
+        <w:t xml:space="preserve">Windows 8.1 requires 16GB of </w:t>
+      </w:r>
+      <w:r>
+        <w:t>hard disk capacity</w:t>
+      </w:r>
+      <w:r>
+        <w:t xml:space="preserve"> to operate</w:t>
+      </w:r>
+      <w:r>
+        <w:t>, and will use additional space for virtual memory paging</w:t>
+      </w:r>
+      <w:r>
+        <w:t xml:space="preserve">. </w:t>
+      </w:r>
+      <w:r>
+        <w:t>S</w:t>
+      </w:r>
+      <w:r>
+        <w:t>torage of a large music library or video collection may be required</w:t>
+      </w:r>
       <w:r>
         <w:t xml:space="preserve"> </w:t>
       </w:r>
       <w:r>
-        <w:t>T</w:t>
-      </w:r>
-      <w:r>
-        <w:t>h</w:t>
-      </w:r>
-      <w:r>
-        <w:t>e Intel i3-4130 consumes less power (54W) than the equivalent AMD system (the AMD A10-6800K consumes 100W).</w:t>
+        <w:t xml:space="preserve">and </w:t>
+      </w:r>
+      <w:r>
+        <w:t xml:space="preserve">the </w:t>
+      </w:r>
+      <w:r>
+        <w:t xml:space="preserve">space </w:t>
+      </w:r>
+      <w:r>
+        <w:t xml:space="preserve">left after system use should be ample for a home user’s needs. A compressed movie generally takes up about 0.5GB of </w:t>
+      </w:r>
+      <w:r>
+        <w:t xml:space="preserve">memory </w:t>
+      </w:r>
+      <w:r>
+        <w:t xml:space="preserve">(BBC </w:t>
+      </w:r>
+      <w:r>
+        <w:t>Mobile - Size of programme downloads</w:t>
+      </w:r>
+      <w:r>
+        <w:t>, no date)</w:t>
+      </w:r>
+      <w:r>
+        <w:t>. This means</w:t>
+      </w:r>
+      <w:r>
+        <w:t xml:space="preserve"> </w:t>
+      </w:r>
+      <w:r>
+        <w:t xml:space="preserve">over </w:t>
+      </w:r>
+      <w:r>
+        <w:t>700 videos could be stored on this dis</w:t>
+      </w:r>
+      <w:r>
+        <w:t>k</w:t>
+      </w:r>
+      <w:r>
+        <w:t>.</w:t>
+      </w:r>
+      <w:r>
+        <w:t xml:space="preserve"> An external hard drive is included, which has the same size storage capacity as the internal drive, allowing the Sole Trader to organise an external backup of his data.</w:t>
       </w:r>
     </w:p>
     <w:p>
@@ -1375,121 +1682,66 @@
         <w:jc w:val="both"/>
       </w:pPr>
       <w:r>
-        <w:t>On a system without a dedicated graphics card, the motherboard provides all connectivity between the system and external peripherals</w:t>
-      </w:r>
-      <w:r>
-        <w:t xml:space="preserve"> </w:t>
-      </w:r>
-      <w:r>
-        <w:t>(</w:t>
+        <w:t>The power supply unit (PSU) ha</w:t>
+      </w:r>
+      <w:r>
+        <w:t>s</w:t>
+      </w:r>
+      <w:r>
+        <w:t xml:space="preserve"> more than eno</w:t>
+      </w:r>
+      <w:r>
+        <w:t xml:space="preserve">ugh capacity to </w:t>
+      </w:r>
+      <w:r>
+        <w:t>power</w:t>
+      </w:r>
+      <w:r>
+        <w:t xml:space="preserve"> the system</w:t>
+      </w:r>
+      <w:r>
+        <w:t>, because most PSUs are not efficient when fully loaded (</w:t>
       </w:r>
       <w:proofErr w:type="spellStart"/>
       <w:r>
-        <w:t>Goel</w:t>
+        <w:t>Chiappetta</w:t>
       </w:r>
       <w:proofErr w:type="spellEnd"/>
       <w:r>
-        <w:t>,</w:t>
-      </w:r>
-      <w:r>
-        <w:t xml:space="preserve"> 2010, p31</w:t>
-      </w:r>
-      <w:r>
-        <w:t>)</w:t>
+        <w:t>, 2010)</w:t>
       </w:r>
       <w:r>
         <w:t xml:space="preserve">. </w:t>
       </w:r>
       <w:r>
-        <w:t>An upgradeable motherboard is useful</w:t>
-      </w:r>
-      <w:r>
-        <w:t xml:space="preserve"> because once a motherboard is installed in a system i</w:t>
-      </w:r>
-      <w:r>
-        <w:t xml:space="preserve">t is inconvenient to upgrade: </w:t>
-      </w:r>
-      <w:r>
-        <w:t>usually all the other components must be removed</w:t>
-      </w:r>
-      <w:r>
-        <w:t xml:space="preserve"> beforehand. </w:t>
-      </w:r>
-      <w:r>
-        <w:t xml:space="preserve">This motherboard has </w:t>
-      </w:r>
-      <w:r>
-        <w:t>a</w:t>
-      </w:r>
-      <w:r>
-        <w:t xml:space="preserve"> variety of video ports</w:t>
-      </w:r>
-      <w:r>
-        <w:t xml:space="preserve"> to </w:t>
-      </w:r>
-      <w:r>
-        <w:lastRenderedPageBreak/>
-        <w:t>connect a monitor</w:t>
+        <w:t xml:space="preserve">This PSU has </w:t>
+      </w:r>
+      <w:r>
+        <w:t xml:space="preserve">a </w:t>
+      </w:r>
+      <w:r>
+        <w:t xml:space="preserve">bronze 80PLUS certification, meaning it is designed to operate at </w:t>
+      </w:r>
+      <w:r>
+        <w:t>approximately</w:t>
+      </w:r>
+      <w:r>
+        <w:t xml:space="preserve"> 80% efficiency even when usage is low. This will reduce heat output and overall power consumption</w:t>
+      </w:r>
+      <w:r>
+        <w:t xml:space="preserve"> (</w:t>
+      </w:r>
+      <w:r>
+        <w:rPr>
+          <w:rStyle w:val="head"/>
+        </w:rPr>
+        <w:t>80 PLUS Certified Power Supplies and Manufacturers</w:t>
       </w:r>
       <w:r>
         <w:t xml:space="preserve">, </w:t>
       </w:r>
       <w:r>
-        <w:t xml:space="preserve">and even has PCI-E support should a video card be needed in the future. The motherboard </w:t>
-      </w:r>
-      <w:r>
-        <w:t>support</w:t>
-      </w:r>
-      <w:r>
-        <w:t xml:space="preserve">s </w:t>
-      </w:r>
-      <w:r>
-        <w:t>USB3</w:t>
-      </w:r>
-      <w:r>
-        <w:t xml:space="preserve">, which is </w:t>
-      </w:r>
-      <w:r>
-        <w:t>useful for connecting extern</w:t>
-      </w:r>
-      <w:r>
-        <w:t xml:space="preserve">al peripherals such as </w:t>
-      </w:r>
-      <w:r>
-        <w:t xml:space="preserve">external </w:t>
-      </w:r>
-      <w:r>
-        <w:t>hard disk</w:t>
-      </w:r>
-      <w:r>
-        <w:t>s and</w:t>
-      </w:r>
-      <w:r>
-        <w:t xml:space="preserve"> printers</w:t>
-      </w:r>
-      <w:r>
-        <w:t xml:space="preserve">. The faster transfer rate </w:t>
-      </w:r>
-      <w:r>
-        <w:t>over</w:t>
-      </w:r>
-      <w:r>
-        <w:t xml:space="preserve"> USB2</w:t>
-      </w:r>
-      <w:r>
-        <w:t xml:space="preserve"> makes the transfer of</w:t>
-      </w:r>
-      <w:r>
-        <w:t xml:space="preserve"> larg</w:t>
-      </w:r>
-      <w:r>
-        <w:t>e files to an external hard disk</w:t>
-      </w:r>
-      <w:r>
-        <w:t xml:space="preserve"> </w:t>
-      </w:r>
-      <w:r>
-        <w:t>take less time</w:t>
+        <w:t>no date)</w:t>
       </w:r>
       <w:r>
         <w:t>.</w:t>
@@ -1509,75 +1761,13 @@
         <w:jc w:val="both"/>
       </w:pPr>
       <w:r>
-        <w:t xml:space="preserve">Main memory </w:t>
-      </w:r>
-      <w:r>
-        <w:t xml:space="preserve">temporarily </w:t>
-      </w:r>
-      <w:r>
-        <w:t>stores data needed by the CPU</w:t>
-      </w:r>
-      <w:r>
-        <w:t xml:space="preserve"> </w:t>
-      </w:r>
-      <w:r>
-        <w:t>(</w:t>
-      </w:r>
-      <w:proofErr w:type="spellStart"/>
-      <w:r>
-        <w:t>Goel</w:t>
-      </w:r>
-      <w:proofErr w:type="spellEnd"/>
-      <w:r>
-        <w:t>,</w:t>
-      </w:r>
-      <w:r>
-        <w:t xml:space="preserve"> 2010, p23</w:t>
-      </w:r>
-      <w:r>
-        <w:t>)</w:t>
-      </w:r>
-      <w:r>
-        <w:t xml:space="preserve">. </w:t>
-      </w:r>
-      <w:r>
-        <w:t xml:space="preserve">While Windows 8.1 requires only 2GB of main memory, </w:t>
-      </w:r>
-      <w:r>
-        <w:t>4G</w:t>
-      </w:r>
-      <w:r>
-        <w:t>B</w:t>
-      </w:r>
-      <w:r>
-        <w:t xml:space="preserve"> is provided</w:t>
-      </w:r>
-      <w:r>
-        <w:t xml:space="preserve"> to leave room for applications to operate.</w:t>
-      </w:r>
-      <w:r>
-        <w:t xml:space="preserve"> One </w:t>
-      </w:r>
-      <w:r>
-        <w:t>memory module</w:t>
-      </w:r>
-      <w:r>
-        <w:t xml:space="preserve"> is provided</w:t>
-      </w:r>
-      <w:r>
-        <w:t xml:space="preserve"> instead of</w:t>
-      </w:r>
-      <w:r>
-        <w:t xml:space="preserve"> two smaller </w:t>
-      </w:r>
-      <w:r>
-        <w:t>modules, leaving</w:t>
-      </w:r>
-      <w:r>
-        <w:t xml:space="preserve"> the other slots on the motherboard free</w:t>
-      </w:r>
-      <w:r>
-        <w:t xml:space="preserve"> so that the system is more cost effective to upgrade in the future.</w:t>
+        <w:t>The Corsair case has slots to store internal cables so they do not become tangled, and two built-in fans. These fans, along with the CPU fan provided by Intel, satisfy all cooling requirements for the system. Good air circulation increases the lifetime and reliability of the system, bec</w:t>
+      </w:r>
+      <w:r>
+        <w:t>ause it reduces the risk of</w:t>
+      </w:r>
+      <w:r>
+        <w:t xml:space="preserve"> overheating.</w:t>
       </w:r>
     </w:p>
     <w:p>
@@ -1594,79 +1784,25 @@
         <w:jc w:val="both"/>
       </w:pPr>
       <w:r>
-        <w:t xml:space="preserve">The hard drive </w:t>
-      </w:r>
-      <w:r>
-        <w:t>permanently stores all files kept by the system, including application and user files</w:t>
-      </w:r>
-      <w:r>
-        <w:t xml:space="preserve">. </w:t>
-      </w:r>
-      <w:r>
-        <w:t xml:space="preserve">Windows 8.1 requires 16GB of </w:t>
-      </w:r>
-      <w:r>
-        <w:t>hard disk capacity</w:t>
-      </w:r>
-      <w:r>
-        <w:t xml:space="preserve"> to operate</w:t>
-      </w:r>
-      <w:r>
-        <w:t>, and will use additional space for virtual memory paging</w:t>
-      </w:r>
-      <w:r>
-        <w:t xml:space="preserve">. </w:t>
-      </w:r>
-      <w:r>
-        <w:t>S</w:t>
-      </w:r>
-      <w:r>
-        <w:t>torage of a large music library or video collection may be required</w:t>
-      </w:r>
-      <w:r>
-        <w:t xml:space="preserve"> </w:t>
-      </w:r>
-      <w:r>
-        <w:t xml:space="preserve">and </w:t>
-      </w:r>
-      <w:r>
-        <w:t xml:space="preserve">the </w:t>
-      </w:r>
-      <w:r>
-        <w:t xml:space="preserve">space </w:t>
-      </w:r>
-      <w:r>
-        <w:t xml:space="preserve">left after system use should be ample for a home user’s needs. A compressed movie generally takes up about 0.5GB of </w:t>
-      </w:r>
-      <w:r>
-        <w:t>memory;</w:t>
-      </w:r>
-      <w:r>
-        <w:t xml:space="preserve"> meaning </w:t>
-      </w:r>
-      <w:r>
-        <w:t xml:space="preserve">over </w:t>
-      </w:r>
-      <w:r>
-        <w:t>700 videos could be stored on this dis</w:t>
-      </w:r>
-      <w:r>
-        <w:t>k</w:t>
-      </w:r>
-      <w:r>
-        <w:t xml:space="preserve"> (BBC </w:t>
-      </w:r>
-      <w:r>
-        <w:t>Mobile - Size of programme downloads</w:t>
-      </w:r>
-      <w:r>
-        <w:t>, no date)</w:t>
-      </w:r>
-      <w:r>
-        <w:t>.</w:t>
-      </w:r>
-      <w:r>
-        <w:t xml:space="preserve"> An external hard drive is included, which has the same size storage capacity as the internal drive, allowing the Sole Trader to organise an external backup of his data.</w:t>
+        <w:t xml:space="preserve">The peripherals selected </w:t>
+      </w:r>
+      <w:r>
+        <w:t xml:space="preserve">for the Sole Trader </w:t>
+      </w:r>
+      <w:r>
+        <w:t>are kept fairly basic</w:t>
+      </w:r>
+      <w:r>
+        <w:t xml:space="preserve"> to keep the price low. The optical drive must have the ability to read DVDs for home entertainment purposes. The monitor is connectable to the main compu</w:t>
+      </w:r>
+      <w:r>
+        <w:t>ter via VGA or DVI ports, and</w:t>
+      </w:r>
+      <w:r>
+        <w:t xml:space="preserve"> is large enough for watching video.</w:t>
+      </w:r>
+      <w:r>
+        <w:t xml:space="preserve"> The monitor also includes two built-in speakers so dedicated speakers are not necessary.</w:t>
       </w:r>
     </w:p>
     <w:p>
@@ -1683,69 +1819,55 @@
         <w:jc w:val="both"/>
       </w:pPr>
       <w:r>
-        <w:t xml:space="preserve">The power supply unit (PSU) </w:t>
-      </w:r>
-      <w:r>
-        <w:t>should</w:t>
-      </w:r>
-      <w:r>
-        <w:t xml:space="preserve"> have more than eno</w:t>
-      </w:r>
-      <w:r>
-        <w:t xml:space="preserve">ugh capacity to </w:t>
-      </w:r>
-      <w:r>
-        <w:t>power</w:t>
-      </w:r>
-      <w:r>
-        <w:t xml:space="preserve"> the system</w:t>
-      </w:r>
-      <w:r>
-        <w:t>, because most PSUs are not most efficient when fully loaded (</w:t>
-      </w:r>
-      <w:proofErr w:type="spellStart"/>
-      <w:r>
-        <w:t>Chiappetta</w:t>
-      </w:r>
-      <w:proofErr w:type="spellEnd"/>
-      <w:r>
-        <w:t>, 2010)</w:t>
-      </w:r>
-      <w:r>
-        <w:t xml:space="preserve">. </w:t>
-      </w:r>
-      <w:r>
-        <w:t xml:space="preserve">This PSU has </w:t>
-      </w:r>
-      <w:r>
-        <w:t xml:space="preserve">a </w:t>
-      </w:r>
-      <w:r>
-        <w:t xml:space="preserve">bronze 80PLUS certification, meaning it is designed to operate at </w:t>
-      </w:r>
-      <w:r>
-        <w:t>approximately</w:t>
-      </w:r>
-      <w:r>
-        <w:t xml:space="preserve"> 80% efficiency even when usage is low. This will reduce heat output and overall power consumption</w:t>
-      </w:r>
-      <w:r>
-        <w:t xml:space="preserve"> (</w:t>
-      </w:r>
-      <w:r>
-        <w:rPr>
-          <w:rStyle w:val="head"/>
-        </w:rPr>
-        <w:t>80 PLUS Certified Power Supplies and Manufacturers</w:t>
-      </w:r>
-      <w:r>
-        <w:t xml:space="preserve">, </w:t>
-      </w:r>
-      <w:r>
-        <w:t>no date)</w:t>
-      </w:r>
-      <w:r>
-        <w:t>.</w:t>
+        <w:t xml:space="preserve">The </w:t>
+      </w:r>
+      <w:r>
+        <w:t xml:space="preserve">second </w:t>
+      </w:r>
+      <w:r>
+        <w:t xml:space="preserve">specification is </w:t>
+      </w:r>
+      <w:r>
+        <w:t xml:space="preserve">for a Web Designer. It has been kept </w:t>
+      </w:r>
+      <w:r>
+        <w:t xml:space="preserve">broadly similar to the </w:t>
+      </w:r>
+      <w:r>
+        <w:t>Sole Trader spec</w:t>
+      </w:r>
+      <w:r>
+        <w:t>ification</w:t>
+      </w:r>
+      <w:r>
+        <w:t xml:space="preserve">: this is because </w:t>
+      </w:r>
+      <w:r>
+        <w:t>some</w:t>
+      </w:r>
+      <w:r>
+        <w:t xml:space="preserve"> of the requirements overlap.</w:t>
+      </w:r>
+      <w:r>
+        <w:t xml:space="preserve"> The Web Designer will use </w:t>
+      </w:r>
+      <w:r>
+        <w:t>the</w:t>
+      </w:r>
+      <w:r>
+        <w:t xml:space="preserve"> system for handling their accounts and producing invoices, but the most important requirement besides the price is that this system must accommodate video and image manipulation programs, such as Adobe Photoshop, Adobe Dreamweaver or Sony Vegas Pro. The system must also be resilient: in the event of hardware failure the Web Designer </w:t>
+      </w:r>
+      <w:r>
+        <w:t>risks losing</w:t>
+      </w:r>
+      <w:r>
+        <w:t xml:space="preserve"> valuable work and resources that </w:t>
+      </w:r>
+      <w:r>
+        <w:t>may</w:t>
+      </w:r>
+      <w:r>
+        <w:t xml:space="preserve"> take a long time to recover.</w:t>
       </w:r>
     </w:p>
     <w:p>
@@ -1754,118 +1876,6 @@
         <w:contextualSpacing/>
         <w:jc w:val="both"/>
       </w:pPr>
-    </w:p>
-    <w:p>
-      <w:pPr>
-        <w:spacing w:line="240" w:lineRule="auto"/>
-        <w:contextualSpacing/>
-        <w:jc w:val="both"/>
-      </w:pPr>
-      <w:r>
-        <w:t>The Corsair case has slots to store internal cables so they do not become tangled, and two built-in fans. These fans, along with the CPU fan provided by Intel, satisfy all cooling requirements for the system. Good air circulation increases the lifetime and reliability of the system, bec</w:t>
-      </w:r>
-      <w:r>
-        <w:t>ause it reduces the risk of</w:t>
-      </w:r>
-      <w:r>
-        <w:t xml:space="preserve"> overheating.</w:t>
-      </w:r>
-    </w:p>
-    <w:p>
-      <w:pPr>
-        <w:spacing w:line="240" w:lineRule="auto"/>
-        <w:contextualSpacing/>
-        <w:jc w:val="both"/>
-      </w:pPr>
-    </w:p>
-    <w:p>
-      <w:pPr>
-        <w:spacing w:line="240" w:lineRule="auto"/>
-        <w:contextualSpacing/>
-        <w:jc w:val="both"/>
-      </w:pPr>
-      <w:r>
-        <w:t xml:space="preserve">The peripherals selected </w:t>
-      </w:r>
-      <w:r>
-        <w:t xml:space="preserve">for the Sole Trader </w:t>
-      </w:r>
-      <w:r>
-        <w:t>are kept fairly basic</w:t>
-      </w:r>
-      <w:r>
-        <w:t xml:space="preserve"> to keep the price low. The optical drive must have the ability to read DVDs for home entertainment purposes. The monitor is connectable to the main compu</w:t>
-      </w:r>
-      <w:r>
-        <w:t>ter via VGA or DVI ports, and</w:t>
-      </w:r>
-      <w:r>
-        <w:t xml:space="preserve"> is large enough for watching video.</w:t>
-      </w:r>
-      <w:r>
-        <w:t xml:space="preserve"> The monitor also includes two built-in speakers so dedicated speakers are not necessary.</w:t>
-      </w:r>
-    </w:p>
-    <w:p>
-      <w:pPr>
-        <w:spacing w:line="240" w:lineRule="auto"/>
-        <w:contextualSpacing/>
-        <w:jc w:val="both"/>
-      </w:pPr>
-    </w:p>
-    <w:p>
-      <w:pPr>
-        <w:spacing w:line="240" w:lineRule="auto"/>
-        <w:contextualSpacing/>
-        <w:jc w:val="both"/>
-      </w:pPr>
-      <w:r>
-        <w:t xml:space="preserve">The </w:t>
-      </w:r>
-      <w:r>
-        <w:t xml:space="preserve">second </w:t>
-      </w:r>
-      <w:r>
-        <w:t xml:space="preserve">specification is </w:t>
-      </w:r>
-      <w:r>
-        <w:t xml:space="preserve">for a Web Designer. It has been kept </w:t>
-      </w:r>
-      <w:r>
-        <w:t xml:space="preserve">broadly similar to the </w:t>
-      </w:r>
-      <w:r>
-        <w:t>Sole Trader spec</w:t>
-      </w:r>
-      <w:r>
-        <w:t xml:space="preserve">: this is because </w:t>
-      </w:r>
-      <w:r>
-        <w:t>some</w:t>
-      </w:r>
-      <w:r>
-        <w:t xml:space="preserve"> of the requirements overlap.</w:t>
-      </w:r>
-      <w:r>
-        <w:t xml:space="preserve"> The Web Designer will use their system for handling their accounts and producing invoices, but the most important requirement besides the price is that this system must accommodate video and image manipulation programs, such as Adobe Photoshop, Adobe Dreamweaver or Sony Vegas Pro. The system must also be resilient: in the event of hardware failure the Web Designer </w:t>
-      </w:r>
-      <w:r>
-        <w:t>risks losing</w:t>
-      </w:r>
-      <w:r>
-        <w:t xml:space="preserve"> valuable work and resources that </w:t>
-      </w:r>
-      <w:r>
-        <w:t>may</w:t>
-      </w:r>
-      <w:r>
-        <w:t xml:space="preserve"> take a long time to recover.</w:t>
-      </w:r>
-    </w:p>
-    <w:p>
-      <w:r>
-        <w:br w:type="page"/>
-      </w:r>
     </w:p>
     <w:tbl>
       <w:tblPr>
@@ -1897,7 +1907,6 @@
               <w:jc w:val="both"/>
             </w:pPr>
             <w:r>
-              <w:lastRenderedPageBreak/>
               <w:t>Supplier</w:t>
             </w:r>
           </w:p>
@@ -3014,6 +3023,7 @@
         <w:jc w:val="both"/>
       </w:pPr>
       <w:r>
+        <w:lastRenderedPageBreak/>
         <w:t>The</w:t>
       </w:r>
       <w:r>
@@ -3023,22 +3033,7 @@
         <w:t xml:space="preserve">used by the Web Designer </w:t>
       </w:r>
       <w:r>
-        <w:t xml:space="preserve">will increase the </w:t>
-      </w:r>
-      <w:r>
-        <w:t xml:space="preserve">computational </w:t>
-      </w:r>
-      <w:r>
-        <w:t xml:space="preserve">load </w:t>
-      </w:r>
-      <w:r>
-        <w:t>on the</w:t>
-      </w:r>
-      <w:r>
-        <w:t xml:space="preserve"> processor</w:t>
-      </w:r>
-      <w:r>
-        <w:t xml:space="preserve"> compared to the Sole Trader</w:t>
+        <w:t>require more processing power from the CPU</w:t>
       </w:r>
       <w:r>
         <w:t>: the more processing power supplied the f</w:t>
@@ -3112,9 +3107,6 @@
         <w:t xml:space="preserve"> card</w:t>
       </w:r>
       <w:r>
-        <w:t xml:space="preserve"> (Adobe Systems Incorporated, 2012)</w:t>
-      </w:r>
-      <w:r>
         <w:t xml:space="preserve">. Having a </w:t>
       </w:r>
       <w:r>
@@ -3139,7 +3131,16 @@
         <w:t xml:space="preserve">motion </w:t>
       </w:r>
       <w:r>
-        <w:t>blur.</w:t>
+        <w:t>blur</w:t>
+      </w:r>
+      <w:r>
+        <w:t xml:space="preserve"> </w:t>
+      </w:r>
+      <w:r>
+        <w:t>(Adobe Systems Incorporated, 2012)</w:t>
+      </w:r>
+      <w:r>
+        <w:t>.</w:t>
       </w:r>
       <w:r>
         <w:t xml:space="preserve"> The GTX 760 has 4GB of dedicated memory, and 192.2 GB/s memory bandwidth. A large amount of video memory means large images and video can be handled responsively. The memory bandwidth will improve image and video loading times because the data will reach the </w:t>
@@ -3318,7 +3319,13 @@
         <w:jc w:val="both"/>
       </w:pPr>
       <w:r>
-        <w:t xml:space="preserve">The Web Designer’s requirements for a monitor are identical to the Sole Trader since both must be able to view high fidelity video. Two monitors are supplied to the Web Designer since this is a common workflow aid for computer-aided design: one monitor </w:t>
+        <w:t xml:space="preserve">The Web Designer’s requirements for a monitor are </w:t>
+      </w:r>
+      <w:r>
+        <w:t>similar</w:t>
+      </w:r>
+      <w:r>
+        <w:t xml:space="preserve"> to the Sole Trader since both must be able to view high fidelity video. Two monitors are supplied to the Web Designer since this is a common workflow aid for computer-aided design: one monitor </w:t>
       </w:r>
       <w:r>
         <w:t xml:space="preserve">is used to </w:t>
@@ -3353,7 +3360,6 @@
         <w:jc w:val="both"/>
       </w:pPr>
       <w:r>
-        <w:lastRenderedPageBreak/>
         <w:t xml:space="preserve">Each use case has been expanded upon to improve reliability </w:t>
       </w:r>
       <w:r>
@@ -3409,13 +3415,6 @@
       <w:pPr>
         <w:spacing w:line="240" w:lineRule="auto"/>
         <w:contextualSpacing/>
-        <w:jc w:val="both"/>
-      </w:pPr>
-    </w:p>
-    <w:p>
-      <w:pPr>
-        <w:spacing w:line="240" w:lineRule="auto"/>
-        <w:contextualSpacing/>
       </w:pPr>
       <w:r>
         <w:t>All website sources last accessed 21 May 2014.</w:t>
@@ -3934,9 +3933,6 @@
       <w:pPr>
         <w:spacing w:line="240" w:lineRule="auto"/>
         <w:contextualSpacing/>
-        <w:rPr>
-          <w:lang w:val="fr-FR"/>
-        </w:rPr>
       </w:pPr>
     </w:p>
     <w:p>
@@ -4172,7 +4168,7 @@
     <w:sectPr>
       <w:headerReference w:type="default" r:id="rId8"/>
       <w:pgSz w:w="11906" w:h="16838"/>
-      <w:pgMar w:top="1440" w:right="1440" w:bottom="1440" w:left="1440" w:header="709" w:footer="709" w:gutter="0"/>
+      <w:pgMar w:top="1247" w:right="1077" w:bottom="1134" w:left="1077" w:header="709" w:footer="709" w:gutter="0"/>
       <w:cols w:space="708"/>
       <w:docGrid w:linePitch="360"/>
     </w:sectPr>

</xml_diff>